<commit_message>
spikes and damagable products
change blueprints and adding something
</commit_message>
<xml_diff>
--- a/팀 프로젝트 기말 레포트.docx
+++ b/팀 프로젝트 기말 레포트.docx
@@ -684,6 +684,9 @@
         <w:ind w:leftChars="0"/>
       </w:pPr>
       <w:r>
+        <w:rPr>
+          <w:noProof/>
+        </w:rPr>
         <w:drawing>
           <wp:anchor distT="0" distB="0" distL="114300" distR="114300" simplePos="0" relativeHeight="251658240" behindDoc="1" locked="0" layoutInCell="1" allowOverlap="1" wp14:anchorId="6C8B00B4" wp14:editId="2AB03FA6">
             <wp:simplePos x="0" y="0"/>
@@ -824,9 +827,6 @@
     <w:p>
       <w:pPr>
         <w:ind w:left="795"/>
-        <w:rPr>
-          <w:rFonts w:hint="eastAsia"/>
-        </w:rPr>
       </w:pPr>
       <w:r>
         <w:rPr>
@@ -868,17 +868,15 @@
       </w:r>
     </w:p>
     <w:p>
-      <w:pPr>
-        <w:rPr>
-          <w:rFonts w:hint="eastAsia"/>
-        </w:rPr>
-      </w:pPr>
       <w:r>
         <w:tab/>
       </w:r>
     </w:p>
     <w:p>
       <w:r>
+        <w:rPr>
+          <w:noProof/>
+        </w:rPr>
         <w:lastRenderedPageBreak/>
         <w:drawing>
           <wp:inline distT="0" distB="0" distL="0" distR="0" wp14:anchorId="1E7BDB52" wp14:editId="43DA8E67">
@@ -918,11 +916,6 @@
       </w:r>
     </w:p>
     <w:p>
-      <w:pPr>
-        <w:rPr>
-          <w:rFonts w:hint="eastAsia"/>
-        </w:rPr>
-      </w:pPr>
       <w:r>
         <w:rPr>
           <w:rFonts w:hint="eastAsia"/>
@@ -1175,12 +1168,36 @@
     <w:p>
       <w:pPr>
         <w:rPr>
-          <w:rFonts w:hint="eastAsia"/>
           <w:b/>
           <w:bCs/>
           <w:szCs w:val="20"/>
         </w:rPr>
       </w:pPr>
+      <w:r>
+        <w:rPr>
+          <w:b/>
+          <w:bCs/>
+          <w:szCs w:val="20"/>
+        </w:rPr>
+        <w:t>Free-casual-music-pack-vol-2:</w:t>
+      </w:r>
+    </w:p>
+    <w:p>
+      <w:pPr>
+        <w:rPr>
+          <w:b/>
+          <w:bCs/>
+          <w:szCs w:val="20"/>
+        </w:rPr>
+      </w:pPr>
+      <w:r>
+        <w:rPr>
+          <w:b/>
+          <w:bCs/>
+          <w:szCs w:val="20"/>
+        </w:rPr>
+        <w:t>https://zakiro101.itch.io/free-casual-game-music-pack-vol-2</w:t>
+      </w:r>
     </w:p>
     <w:p/>
     <w:p/>

</xml_diff>

<commit_message>
objectGrab, killzone, UI animation
Big updates

and fixing bugs
</commit_message>
<xml_diff>
--- a/팀 프로젝트 기말 레포트.docx
+++ b/팀 프로젝트 기말 레포트.docx
@@ -853,13 +853,8 @@
         <w:t>에 접근하여 새로운 변수를 할당합니다.</w:t>
       </w:r>
       <w:r>
-        <w:t xml:space="preserve"> </w:t>
-      </w:r>
-      <w:proofErr w:type="spellStart"/>
-      <w:r>
-        <w:t>BP_ThirdPersonGameMode</w:t>
-      </w:r>
-      <w:proofErr w:type="spellEnd"/>
+        <w:t xml:space="preserve"> BP_ThirdPersonGameMode</w:t>
+      </w:r>
       <w:r>
         <w:rPr>
           <w:rFonts w:hint="eastAsia"/>
@@ -951,7 +946,32 @@
       </w:r>
     </w:p>
     <w:p/>
-    <w:p/>
+    <w:p>
+      <w:r>
+        <w:rPr>
+          <w:rFonts w:hint="eastAsia"/>
+        </w:rPr>
+        <w:t>B</w:t>
+      </w:r>
+      <w:r>
+        <w:t xml:space="preserve">P_ThirdPersonCharacter -&gt; </w:t>
+      </w:r>
+      <w:r>
+        <w:rPr>
+          <w:rFonts w:hint="eastAsia"/>
+        </w:rPr>
+        <w:t xml:space="preserve">게임 내 캐릭터의 입력처리 전반 및 캐릭터 </w:t>
+      </w:r>
+      <w:r>
+        <w:t xml:space="preserve">collision </w:t>
+      </w:r>
+      <w:r>
+        <w:rPr>
+          <w:rFonts w:hint="eastAsia"/>
+        </w:rPr>
+        <w:t>을 처리합니다.</w:t>
+      </w:r>
+    </w:p>
     <w:p/>
     <w:p/>
     <w:p/>
@@ -1127,6 +1147,10 @@
     <w:p>
       <w:pPr>
         <w:pStyle w:val="a3"/>
+        <w:numPr>
+          <w:ilvl w:val="0"/>
+          <w:numId w:val="1"/>
+        </w:numPr>
         <w:ind w:leftChars="0"/>
         <w:rPr>
           <w:b/>
@@ -1134,25 +1158,73 @@
           <w:szCs w:val="20"/>
         </w:rPr>
       </w:pPr>
-    </w:p>
-    <w:p>
-      <w:pPr>
-        <w:rPr>
-          <w:b/>
-          <w:bCs/>
-          <w:sz w:val="46"/>
-          <w:szCs w:val="48"/>
-        </w:rPr>
-      </w:pPr>
-      <w:r>
-        <w:rPr>
-          <w:rFonts w:hint="eastAsia"/>
-          <w:b/>
-          <w:bCs/>
-          <w:sz w:val="46"/>
-          <w:szCs w:val="48"/>
+      <w:r>
+        <w:rPr>
+          <w:b/>
+          <w:bCs/>
+          <w:szCs w:val="20"/>
+        </w:rPr>
+        <w:t xml:space="preserve">How to create moving platforms (automatic looping) – Unreal Engine 5 Tutorial </w:t>
+      </w:r>
+    </w:p>
+    <w:p>
+      <w:pPr>
+        <w:pStyle w:val="a3"/>
+        <w:numPr>
+          <w:ilvl w:val="0"/>
+          <w:numId w:val="1"/>
+        </w:numPr>
+        <w:ind w:leftChars="0"/>
+        <w:rPr>
+          <w:b/>
+          <w:bCs/>
+          <w:szCs w:val="20"/>
+        </w:rPr>
+      </w:pPr>
+      <w:r>
+        <w:rPr>
+          <w:rFonts w:hint="eastAsia"/>
+          <w:b/>
+          <w:bCs/>
+          <w:szCs w:val="20"/>
         </w:rPr>
         <w:lastRenderedPageBreak/>
+        <w:t>(</w:t>
+      </w:r>
+      <w:r>
+        <w:rPr>
+          <w:b/>
+          <w:bCs/>
+          <w:szCs w:val="20"/>
+        </w:rPr>
+        <w:t>https://www.youtube.com/watch?v=usZmddoDMak&amp;ab_channel=BuvesaGameDevelopment</w:t>
+      </w:r>
+      <w:r>
+        <w:rPr>
+          <w:b/>
+          <w:bCs/>
+          <w:szCs w:val="20"/>
+        </w:rPr>
+        <w:t>)</w:t>
+      </w:r>
+    </w:p>
+    <w:p>
+      <w:pPr>
+        <w:rPr>
+          <w:b/>
+          <w:bCs/>
+          <w:sz w:val="46"/>
+          <w:szCs w:val="48"/>
+        </w:rPr>
+      </w:pPr>
+      <w:r>
+        <w:rPr>
+          <w:rFonts w:hint="eastAsia"/>
+          <w:b/>
+          <w:bCs/>
+          <w:sz w:val="46"/>
+          <w:szCs w:val="48"/>
+        </w:rPr>
         <w:t>R</w:t>
       </w:r>
       <w:r>
@@ -1190,14 +1262,27 @@
           <w:szCs w:val="20"/>
         </w:rPr>
       </w:pPr>
-      <w:r>
-        <w:rPr>
+      <w:hyperlink r:id="rId9" w:history="1">
+        <w:r>
+          <w:rPr>
+            <w:rStyle w:val="a4"/>
+            <w:b/>
+            <w:bCs/>
+            <w:szCs w:val="20"/>
+          </w:rPr>
+          <w:t>https://zakiro101.itch.io/free-casual-game-music-pack-vol-2</w:t>
+        </w:r>
+      </w:hyperlink>
+    </w:p>
+    <w:p>
+      <w:pPr>
+        <w:rPr>
+          <w:rFonts w:hint="eastAsia"/>
           <w:b/>
           <w:bCs/>
           <w:szCs w:val="20"/>
         </w:rPr>
-        <w:t>https://zakiro101.itch.io/free-casual-game-music-pack-vol-2</w:t>
-      </w:r>
+      </w:pPr>
     </w:p>
     <w:p/>
     <w:p/>

</xml_diff>